<commit_message>
Añadido el PDF, que tenemos que modificar, y creado el directorio de la siguiente práctica
</commit_message>
<xml_diff>
--- a/Practica2/2362_p2_08_rodriguez_muñoz.docx
+++ b/Practica2/2362_p2_08_rodriguez_muñoz.docx
@@ -686,6 +686,7 @@
       </w:pPr>
       <w:r>
         <w:rPr>
+          <w:noProof/>
           <w:sz w:val="28"/>
           <w:szCs w:val="28"/>
         </w:rPr>
@@ -746,6 +747,7 @@
       <w:r>
         <w:rPr>
           <w:b/>
+          <w:noProof/>
           <w:sz w:val="28"/>
           <w:szCs w:val="28"/>
         </w:rPr>
@@ -806,6 +808,7 @@
       <w:r>
         <w:rPr>
           <w:b/>
+          <w:noProof/>
           <w:sz w:val="28"/>
           <w:szCs w:val="28"/>
         </w:rPr>
@@ -866,6 +869,7 @@
       <w:r>
         <w:rPr>
           <w:b/>
+          <w:noProof/>
           <w:sz w:val="28"/>
           <w:szCs w:val="28"/>
         </w:rPr>
@@ -996,6 +1000,7 @@
       </w:pPr>
       <w:r>
         <w:rPr>
+          <w:noProof/>
           <w:sz w:val="28"/>
           <w:szCs w:val="28"/>
         </w:rPr>
@@ -1053,6 +1058,7 @@
       </w:pPr>
       <w:r>
         <w:rPr>
+          <w:noProof/>
           <w:sz w:val="28"/>
           <w:szCs w:val="28"/>
         </w:rPr>
@@ -1125,6 +1131,7 @@
       </w:pPr>
       <w:r>
         <w:rPr>
+          <w:noProof/>
           <w:sz w:val="28"/>
           <w:szCs w:val="28"/>
         </w:rPr>
@@ -1230,6 +1237,7 @@
       </w:pPr>
       <w:r>
         <w:rPr>
+          <w:noProof/>
           <w:sz w:val="28"/>
           <w:szCs w:val="28"/>
         </w:rPr>
@@ -1287,6 +1295,7 @@
       </w:pPr>
       <w:r>
         <w:rPr>
+          <w:noProof/>
           <w:sz w:val="28"/>
           <w:szCs w:val="28"/>
         </w:rPr>
@@ -1344,6 +1353,7 @@
       </w:pPr>
       <w:r>
         <w:rPr>
+          <w:noProof/>
           <w:sz w:val="28"/>
           <w:szCs w:val="28"/>
         </w:rPr>
@@ -1401,6 +1411,7 @@
       </w:pPr>
       <w:r>
         <w:rPr>
+          <w:noProof/>
           <w:sz w:val="28"/>
           <w:szCs w:val="28"/>
         </w:rPr>
@@ -1815,15 +1826,35 @@
           <w:sz w:val="28"/>
           <w:szCs w:val="28"/>
         </w:rPr>
-        <w:t>-time y</w:t>
-      </w:r>
+        <w:t xml:space="preserve">-time y </w:t>
+      </w:r>
+      <w:proofErr w:type="spellStart"/>
       <w:r>
         <w:rPr>
           <w:rFonts w:ascii="Calibri" w:hAnsi="Calibri" w:cs="Calibri"/>
           <w:sz w:val="28"/>
           <w:szCs w:val="28"/>
         </w:rPr>
-        <w:t xml:space="preserve"> </w:t>
+        <w:t>navigate-train-price</w:t>
+      </w:r>
+      <w:proofErr w:type="spellEnd"/>
+    </w:p>
+    <w:p>
+      <w:pPr>
+        <w:pStyle w:val="NormalWeb"/>
+        <w:rPr>
+          <w:rFonts w:ascii="Calibri" w:hAnsi="Calibri" w:cs="Calibri"/>
+          <w:sz w:val="28"/>
+          <w:szCs w:val="28"/>
+        </w:rPr>
+      </w:pPr>
+      <w:r>
+        <w:rPr>
+          <w:rFonts w:ascii="Calibri" w:hAnsi="Calibri" w:cs="Calibri"/>
+          <w:sz w:val="28"/>
+          <w:szCs w:val="28"/>
+        </w:rPr>
+        <w:t xml:space="preserve">Como vemos en la imagen, hemos implementado las funciones que se nos piden, y por otra parte la función auxiliar de </w:t>
       </w:r>
       <w:proofErr w:type="spellStart"/>
       <w:r>
@@ -1832,9 +1863,17 @@
           <w:sz w:val="28"/>
           <w:szCs w:val="28"/>
         </w:rPr>
-        <w:t>navigate-train-price</w:t>
+        <w:t>forbidden-state</w:t>
       </w:r>
       <w:proofErr w:type="spellEnd"/>
+      <w:r>
+        <w:rPr>
+          <w:rFonts w:ascii="Calibri" w:hAnsi="Calibri" w:cs="Calibri"/>
+          <w:sz w:val="28"/>
+          <w:szCs w:val="28"/>
+        </w:rPr>
+        <w:t>, la cual chequea si la ciudad destino es una ciudad prohibida y por tanto no es accesible.</w:t>
+      </w:r>
     </w:p>
     <w:p>
       <w:pPr>
@@ -1848,42 +1887,7 @@
       <w:r>
         <w:rPr>
           <w:rFonts w:ascii="Calibri" w:hAnsi="Calibri" w:cs="Calibri"/>
-          <w:sz w:val="28"/>
-          <w:szCs w:val="28"/>
-        </w:rPr>
-        <w:t xml:space="preserve">Como vemos en la imagen, hemos implementado las funciones que se nos piden, y por otra parte la función auxiliar de </w:t>
-      </w:r>
-      <w:proofErr w:type="spellStart"/>
-      <w:r>
-        <w:rPr>
-          <w:rFonts w:ascii="Calibri" w:hAnsi="Calibri" w:cs="Calibri"/>
-          <w:sz w:val="28"/>
-          <w:szCs w:val="28"/>
-        </w:rPr>
-        <w:t>forbidden-state</w:t>
-      </w:r>
-      <w:proofErr w:type="spellEnd"/>
-      <w:r>
-        <w:rPr>
-          <w:rFonts w:ascii="Calibri" w:hAnsi="Calibri" w:cs="Calibri"/>
-          <w:sz w:val="28"/>
-          <w:szCs w:val="28"/>
-        </w:rPr>
-        <w:t>, la cual chequea si la ciudad destino es una ciudad prohibida y por tanto no es accesible.</w:t>
-      </w:r>
-    </w:p>
-    <w:p>
-      <w:pPr>
-        <w:pStyle w:val="NormalWeb"/>
-        <w:rPr>
-          <w:rFonts w:ascii="Calibri" w:hAnsi="Calibri" w:cs="Calibri"/>
-          <w:sz w:val="28"/>
-          <w:szCs w:val="28"/>
-        </w:rPr>
-      </w:pPr>
-      <w:r>
-        <w:rPr>
-          <w:rFonts w:ascii="Calibri" w:hAnsi="Calibri" w:cs="Calibri"/>
+          <w:noProof/>
           <w:sz w:val="28"/>
           <w:szCs w:val="28"/>
         </w:rPr>
@@ -1969,6 +1973,7 @@
       </w:pPr>
       <w:r>
         <w:rPr>
+          <w:noProof/>
           <w:sz w:val="28"/>
           <w:szCs w:val="28"/>
         </w:rPr>
@@ -2073,6 +2078,7 @@
       </w:pPr>
       <w:r>
         <w:rPr>
+          <w:noProof/>
           <w:sz w:val="28"/>
           <w:szCs w:val="28"/>
         </w:rPr>
@@ -2150,6 +2156,7 @@
       <w:r>
         <w:rPr>
           <w:b/>
+          <w:noProof/>
           <w:sz w:val="28"/>
           <w:szCs w:val="28"/>
         </w:rPr>
@@ -2227,6 +2234,7 @@
       <w:r>
         <w:rPr>
           <w:b/>
+          <w:noProof/>
           <w:sz w:val="28"/>
           <w:szCs w:val="28"/>
         </w:rPr>
@@ -2296,6 +2304,7 @@
       <w:r>
         <w:rPr>
           <w:b/>
+          <w:noProof/>
           <w:sz w:val="28"/>
           <w:szCs w:val="28"/>
         </w:rPr>
@@ -2381,6 +2390,7 @@
       <w:r>
         <w:rPr>
           <w:b/>
+          <w:noProof/>
           <w:sz w:val="28"/>
           <w:szCs w:val="28"/>
         </w:rPr>
@@ -2543,6 +2553,7 @@
       </w:pPr>
       <w:r>
         <w:rPr>
+          <w:noProof/>
           <w:sz w:val="28"/>
           <w:szCs w:val="28"/>
         </w:rPr>
@@ -2615,6 +2626,7 @@
       </w:pPr>
       <w:r>
         <w:rPr>
+          <w:noProof/>
           <w:sz w:val="28"/>
           <w:szCs w:val="28"/>
         </w:rPr>
@@ -2688,6 +2700,7 @@
       </w:pPr>
       <w:r>
         <w:rPr>
+          <w:noProof/>
           <w:sz w:val="28"/>
           <w:szCs w:val="28"/>
         </w:rPr>
@@ -2801,6 +2814,7 @@
       </w:pPr>
       <w:r>
         <w:rPr>
+          <w:noProof/>
           <w:sz w:val="28"/>
           <w:szCs w:val="28"/>
         </w:rPr>
@@ -2875,6 +2889,7 @@
       </w:pPr>
       <w:r>
         <w:rPr>
+          <w:noProof/>
           <w:sz w:val="28"/>
           <w:szCs w:val="28"/>
         </w:rPr>
@@ -2949,6 +2964,7 @@
       </w:pPr>
       <w:r>
         <w:rPr>
+          <w:noProof/>
           <w:sz w:val="28"/>
           <w:szCs w:val="28"/>
         </w:rPr>
@@ -3197,6 +3213,7 @@
       </w:pPr>
       <w:r>
         <w:rPr>
+          <w:noProof/>
           <w:sz w:val="28"/>
           <w:szCs w:val="28"/>
         </w:rPr>
@@ -3271,6 +3288,7 @@
       </w:pPr>
       <w:r>
         <w:rPr>
+          <w:noProof/>
           <w:sz w:val="28"/>
           <w:szCs w:val="28"/>
         </w:rPr>
@@ -3351,6 +3369,7 @@
       </w:pPr>
       <w:r>
         <w:rPr>
+          <w:noProof/>
           <w:sz w:val="28"/>
           <w:szCs w:val="28"/>
         </w:rPr>
@@ -3480,6 +3499,7 @@
       </w:pPr>
       <w:r>
         <w:rPr>
+          <w:noProof/>
           <w:sz w:val="28"/>
           <w:szCs w:val="28"/>
         </w:rPr>
@@ -3813,6 +3833,7 @@
       </w:pPr>
       <w:r>
         <w:rPr>
+          <w:noProof/>
           <w:sz w:val="28"/>
           <w:szCs w:val="28"/>
         </w:rPr>
@@ -3909,6 +3930,7 @@
       </w:pPr>
       <w:r>
         <w:rPr>
+          <w:noProof/>
           <w:sz w:val="28"/>
           <w:szCs w:val="28"/>
         </w:rPr>
@@ -4006,6 +4028,7 @@
       </w:pPr>
       <w:r>
         <w:rPr>
+          <w:noProof/>
           <w:sz w:val="28"/>
           <w:szCs w:val="28"/>
         </w:rPr>
@@ -4086,6 +4109,7 @@
       </w:pPr>
       <w:r>
         <w:rPr>
+          <w:noProof/>
           <w:sz w:val="28"/>
           <w:szCs w:val="28"/>
         </w:rPr>
@@ -4246,6 +4270,7 @@
       </w:pPr>
       <w:r>
         <w:rPr>
+          <w:noProof/>
           <w:sz w:val="28"/>
           <w:szCs w:val="28"/>
         </w:rPr>
@@ -4342,6 +4367,7 @@
       </w:pPr>
       <w:r>
         <w:rPr>
+          <w:noProof/>
           <w:sz w:val="28"/>
           <w:szCs w:val="28"/>
         </w:rPr>
@@ -4422,6 +4448,7 @@
       </w:pPr>
       <w:r>
         <w:rPr>
+          <w:noProof/>
           <w:sz w:val="28"/>
           <w:szCs w:val="28"/>
         </w:rPr>
@@ -4614,6 +4641,7 @@
       <w:r>
         <w:rPr>
           <w:b/>
+          <w:noProof/>
           <w:sz w:val="28"/>
           <w:szCs w:val="28"/>
         </w:rPr>
@@ -4695,6 +4723,7 @@
       </w:pPr>
       <w:r>
         <w:rPr>
+          <w:noProof/>
           <w:sz w:val="28"/>
           <w:szCs w:val="28"/>
         </w:rPr>
@@ -4775,6 +4804,7 @@
       </w:pPr>
       <w:r>
         <w:rPr>
+          <w:noProof/>
           <w:sz w:val="28"/>
           <w:szCs w:val="28"/>
         </w:rPr>
@@ -4888,6 +4918,7 @@
       </w:pPr>
       <w:r>
         <w:rPr>
+          <w:noProof/>
           <w:sz w:val="28"/>
           <w:szCs w:val="28"/>
         </w:rPr>
@@ -4927,6 +4958,794 @@
           </wp:inline>
         </w:drawing>
       </w:r>
+    </w:p>
+    <w:p>
+      <w:pPr>
+        <w:rPr>
+          <w:sz w:val="28"/>
+          <w:szCs w:val="28"/>
+        </w:rPr>
+      </w:pPr>
+    </w:p>
+    <w:p>
+      <w:pPr>
+        <w:rPr>
+          <w:b/>
+          <w:sz w:val="28"/>
+          <w:szCs w:val="28"/>
+        </w:rPr>
+      </w:pPr>
+      <w:r>
+        <w:rPr>
+          <w:b/>
+          <w:sz w:val="28"/>
+          <w:szCs w:val="28"/>
+        </w:rPr>
+        <w:lastRenderedPageBreak/>
+        <w:t>CUESTIONES</w:t>
+      </w:r>
+    </w:p>
+    <w:p>
+      <w:pPr>
+        <w:rPr>
+          <w:sz w:val="28"/>
+          <w:szCs w:val="28"/>
+        </w:rPr>
+      </w:pPr>
+      <w:proofErr w:type="gramStart"/>
+      <w:r>
+        <w:rPr>
+          <w:sz w:val="28"/>
+          <w:szCs w:val="28"/>
+        </w:rPr>
+        <w:t>1¿</w:t>
+      </w:r>
+      <w:proofErr w:type="gramEnd"/>
+      <w:r>
+        <w:rPr>
+          <w:sz w:val="28"/>
+          <w:szCs w:val="28"/>
+        </w:rPr>
+        <w:t>Por qué se ha realizado este diseño para resolver el problema de búsqueda?</w:t>
+      </w:r>
+    </w:p>
+    <w:p>
+      <w:pPr>
+        <w:rPr>
+          <w:sz w:val="28"/>
+          <w:szCs w:val="28"/>
+        </w:rPr>
+      </w:pPr>
+    </w:p>
+    <w:p>
+      <w:pPr>
+        <w:rPr>
+          <w:sz w:val="28"/>
+          <w:szCs w:val="28"/>
+        </w:rPr>
+      </w:pPr>
+      <w:r>
+        <w:rPr>
+          <w:sz w:val="28"/>
+          <w:szCs w:val="28"/>
+        </w:rPr>
+        <w:t>Porque es un diseño eficiente. Por una parte, este diseño eval</w:t>
+      </w:r>
+      <w:r>
+        <w:rPr>
+          <w:sz w:val="28"/>
+          <w:szCs w:val="28"/>
+        </w:rPr>
+        <w:t>ú</w:t>
+      </w:r>
+      <w:r>
+        <w:rPr>
+          <w:sz w:val="28"/>
+          <w:szCs w:val="28"/>
+        </w:rPr>
+        <w:t>a los costes y permite conocer los caminos que forman los nodos. Adem</w:t>
+      </w:r>
+      <w:r>
+        <w:rPr>
+          <w:sz w:val="28"/>
+          <w:szCs w:val="28"/>
+        </w:rPr>
+        <w:t>á</w:t>
+      </w:r>
+      <w:r>
+        <w:rPr>
+          <w:sz w:val="28"/>
+          <w:szCs w:val="28"/>
+        </w:rPr>
+        <w:t>s, dado que es un problema que claramente utiliza muchas listas (ciudades prohibidas, ciudades obligatorias, ciudades po</w:t>
+      </w:r>
+      <w:r>
+        <w:rPr>
+          <w:sz w:val="28"/>
+          <w:szCs w:val="28"/>
+        </w:rPr>
+        <w:t>r</w:t>
+      </w:r>
+      <w:r>
+        <w:rPr>
+          <w:sz w:val="28"/>
+          <w:szCs w:val="28"/>
+        </w:rPr>
+        <w:t xml:space="preserve"> visitar), </w:t>
+      </w:r>
+      <w:proofErr w:type="spellStart"/>
+      <w:r>
+        <w:rPr>
+          <w:sz w:val="28"/>
+          <w:szCs w:val="28"/>
+        </w:rPr>
+        <w:t>L</w:t>
+      </w:r>
+      <w:r>
+        <w:rPr>
+          <w:sz w:val="28"/>
+          <w:szCs w:val="28"/>
+        </w:rPr>
+        <w:t>isp</w:t>
+      </w:r>
+      <w:proofErr w:type="spellEnd"/>
+      <w:r>
+        <w:rPr>
+          <w:sz w:val="28"/>
+          <w:szCs w:val="28"/>
+        </w:rPr>
+        <w:t xml:space="preserve"> es un lenguaje id</w:t>
+      </w:r>
+      <w:r>
+        <w:rPr>
+          <w:sz w:val="28"/>
+          <w:szCs w:val="28"/>
+        </w:rPr>
+        <w:t>ó</w:t>
+      </w:r>
+      <w:r>
+        <w:rPr>
+          <w:sz w:val="28"/>
+          <w:szCs w:val="28"/>
+        </w:rPr>
+        <w:t>neo para optimizar las b</w:t>
+      </w:r>
+      <w:r>
+        <w:rPr>
+          <w:sz w:val="28"/>
+          <w:szCs w:val="28"/>
+        </w:rPr>
+        <w:t>ú</w:t>
+      </w:r>
+      <w:r>
+        <w:rPr>
+          <w:sz w:val="28"/>
+          <w:szCs w:val="28"/>
+        </w:rPr>
+        <w:t xml:space="preserve">squedas. Por otro </w:t>
+      </w:r>
+      <w:proofErr w:type="gramStart"/>
+      <w:r>
+        <w:rPr>
+          <w:sz w:val="28"/>
+          <w:szCs w:val="28"/>
+        </w:rPr>
+        <w:t>lado</w:t>
+      </w:r>
+      <w:proofErr w:type="gramEnd"/>
+      <w:r>
+        <w:rPr>
+          <w:sz w:val="28"/>
+          <w:szCs w:val="28"/>
+        </w:rPr>
+        <w:t xml:space="preserve"> tiene en cuenta ambas heur</w:t>
+      </w:r>
+      <w:r>
+        <w:rPr>
+          <w:sz w:val="28"/>
+          <w:szCs w:val="28"/>
+        </w:rPr>
+        <w:t>í</w:t>
+      </w:r>
+      <w:r>
+        <w:rPr>
+          <w:sz w:val="28"/>
+          <w:szCs w:val="28"/>
+        </w:rPr>
+        <w:t>sticas: tiempo y coste. Y tambi</w:t>
+      </w:r>
+      <w:r>
+        <w:rPr>
+          <w:sz w:val="28"/>
+          <w:szCs w:val="28"/>
+        </w:rPr>
+        <w:t>é</w:t>
+      </w:r>
+      <w:r>
+        <w:rPr>
+          <w:sz w:val="28"/>
+          <w:szCs w:val="28"/>
+        </w:rPr>
+        <w:t>n es eficiente el trabajar con estructuras que nos son muy pesadas pero que tienen mucha potencia como pueden ser los caminos que crean los nodos con sus padres, o todos los tipos de operadores.</w:t>
+      </w:r>
+    </w:p>
+    <w:p>
+      <w:pPr>
+        <w:rPr>
+          <w:sz w:val="28"/>
+          <w:szCs w:val="28"/>
+        </w:rPr>
+      </w:pPr>
+    </w:p>
+    <w:p>
+      <w:pPr>
+        <w:rPr>
+          <w:sz w:val="28"/>
+          <w:szCs w:val="28"/>
+        </w:rPr>
+      </w:pPr>
+    </w:p>
+    <w:p>
+      <w:pPr>
+        <w:rPr>
+          <w:sz w:val="28"/>
+          <w:szCs w:val="28"/>
+        </w:rPr>
+      </w:pPr>
+      <w:r>
+        <w:rPr>
+          <w:sz w:val="28"/>
+          <w:szCs w:val="28"/>
+        </w:rPr>
+        <w:t>2.En concreto,</w:t>
+      </w:r>
+    </w:p>
+    <w:p>
+      <w:pPr>
+        <w:rPr>
+          <w:sz w:val="28"/>
+          <w:szCs w:val="28"/>
+        </w:rPr>
+      </w:pPr>
+      <w:r>
+        <w:rPr>
+          <w:sz w:val="28"/>
+          <w:szCs w:val="28"/>
+        </w:rPr>
+        <w:t>a. ¿Qué ventajas aporta?</w:t>
+      </w:r>
+    </w:p>
+    <w:p>
+      <w:pPr>
+        <w:rPr>
+          <w:sz w:val="28"/>
+          <w:szCs w:val="28"/>
+        </w:rPr>
+      </w:pPr>
+      <w:r>
+        <w:rPr>
+          <w:sz w:val="28"/>
+          <w:szCs w:val="28"/>
+        </w:rPr>
+        <w:t>El uso de todas estas estructuras, hacen que el diseño sea muy vers</w:t>
+      </w:r>
+      <w:r>
+        <w:rPr>
+          <w:sz w:val="28"/>
+          <w:szCs w:val="28"/>
+        </w:rPr>
+        <w:t>á</w:t>
+      </w:r>
+      <w:r>
+        <w:rPr>
+          <w:sz w:val="28"/>
+          <w:szCs w:val="28"/>
+        </w:rPr>
+        <w:t>til. Aun siendo estructuras tan simples, podemos trabajar sobre diferentes heur</w:t>
+      </w:r>
+      <w:r>
+        <w:rPr>
+          <w:sz w:val="28"/>
+          <w:szCs w:val="28"/>
+        </w:rPr>
+        <w:t>í</w:t>
+      </w:r>
+      <w:r>
+        <w:rPr>
+          <w:sz w:val="28"/>
+          <w:szCs w:val="28"/>
+        </w:rPr>
+        <w:t>sticas y sobre diferentes transportes (tren o barco).</w:t>
+      </w:r>
+    </w:p>
+    <w:p>
+      <w:pPr>
+        <w:rPr>
+          <w:sz w:val="28"/>
+          <w:szCs w:val="28"/>
+        </w:rPr>
+      </w:pPr>
+    </w:p>
+    <w:p>
+      <w:pPr>
+        <w:rPr>
+          <w:sz w:val="28"/>
+          <w:szCs w:val="28"/>
+        </w:rPr>
+      </w:pPr>
+      <w:r>
+        <w:rPr>
+          <w:sz w:val="28"/>
+          <w:szCs w:val="28"/>
+        </w:rPr>
+        <w:t xml:space="preserve">b. ¿Por qué se han utilizado funciones lambda para especificar </w:t>
+      </w:r>
+      <w:proofErr w:type="gramStart"/>
+      <w:r>
+        <w:rPr>
+          <w:sz w:val="28"/>
+          <w:szCs w:val="28"/>
+        </w:rPr>
+        <w:t>el test</w:t>
+      </w:r>
+      <w:proofErr w:type="gramEnd"/>
+      <w:r>
+        <w:rPr>
+          <w:sz w:val="28"/>
+          <w:szCs w:val="28"/>
+        </w:rPr>
+        <w:t xml:space="preserve"> </w:t>
+      </w:r>
+      <w:r>
+        <w:rPr>
+          <w:sz w:val="28"/>
+          <w:szCs w:val="28"/>
+        </w:rPr>
+        <w:t xml:space="preserve">objetivo, la heurística y los operadores del problema? </w:t>
+      </w:r>
+    </w:p>
+    <w:p>
+      <w:pPr>
+        <w:rPr>
+          <w:sz w:val="28"/>
+          <w:szCs w:val="28"/>
+        </w:rPr>
+      </w:pPr>
+      <w:r>
+        <w:rPr>
+          <w:sz w:val="28"/>
+          <w:szCs w:val="28"/>
+        </w:rPr>
+        <w:t>Porque hacen que el diseño sea menos pesado y mas gen</w:t>
+      </w:r>
+      <w:r>
+        <w:rPr>
+          <w:sz w:val="28"/>
+          <w:szCs w:val="28"/>
+        </w:rPr>
+        <w:t>é</w:t>
+      </w:r>
+      <w:r>
+        <w:rPr>
+          <w:sz w:val="28"/>
+          <w:szCs w:val="28"/>
+        </w:rPr>
+        <w:t>rico, de manera que independientemente del transporte o la heur</w:t>
+      </w:r>
+      <w:r>
+        <w:rPr>
+          <w:sz w:val="28"/>
+          <w:szCs w:val="28"/>
+        </w:rPr>
+        <w:t>í</w:t>
+      </w:r>
+      <w:r>
+        <w:rPr>
+          <w:sz w:val="28"/>
+          <w:szCs w:val="28"/>
+        </w:rPr>
+        <w:t>stica podem</w:t>
+      </w:r>
+      <w:r>
+        <w:rPr>
+          <w:sz w:val="28"/>
+          <w:szCs w:val="28"/>
+        </w:rPr>
+        <w:t>o</w:t>
+      </w:r>
+      <w:r>
+        <w:rPr>
+          <w:sz w:val="28"/>
+          <w:szCs w:val="28"/>
+        </w:rPr>
+        <w:t xml:space="preserve">s resolver el problema con un </w:t>
+      </w:r>
+      <w:r>
+        <w:rPr>
+          <w:sz w:val="28"/>
+          <w:szCs w:val="28"/>
+        </w:rPr>
+        <w:t>ú</w:t>
+      </w:r>
+      <w:r>
+        <w:rPr>
+          <w:sz w:val="28"/>
+          <w:szCs w:val="28"/>
+        </w:rPr>
+        <w:t xml:space="preserve">nico diseño. </w:t>
+      </w:r>
+      <w:proofErr w:type="gramStart"/>
+      <w:r>
+        <w:rPr>
+          <w:sz w:val="28"/>
+          <w:szCs w:val="28"/>
+        </w:rPr>
+        <w:t>Adem</w:t>
+      </w:r>
+      <w:r>
+        <w:rPr>
+          <w:sz w:val="28"/>
+          <w:szCs w:val="28"/>
+        </w:rPr>
+        <w:t>á</w:t>
+      </w:r>
+      <w:r>
+        <w:rPr>
+          <w:sz w:val="28"/>
+          <w:szCs w:val="28"/>
+        </w:rPr>
+        <w:t>s</w:t>
+      </w:r>
+      <w:proofErr w:type="gramEnd"/>
+      <w:r>
+        <w:rPr>
+          <w:sz w:val="28"/>
+          <w:szCs w:val="28"/>
+        </w:rPr>
+        <w:t xml:space="preserve"> es muy c</w:t>
+      </w:r>
+      <w:r>
+        <w:rPr>
+          <w:sz w:val="28"/>
+          <w:szCs w:val="28"/>
+        </w:rPr>
+        <w:t>ó</w:t>
+      </w:r>
+      <w:r>
+        <w:rPr>
+          <w:sz w:val="28"/>
+          <w:szCs w:val="28"/>
+        </w:rPr>
+        <w:t>modo a la hora de trabajar con listas.</w:t>
+      </w:r>
+    </w:p>
+    <w:p>
+      <w:pPr>
+        <w:rPr>
+          <w:sz w:val="28"/>
+          <w:szCs w:val="28"/>
+        </w:rPr>
+      </w:pPr>
+    </w:p>
+    <w:p>
+      <w:pPr>
+        <w:rPr>
+          <w:sz w:val="28"/>
+          <w:szCs w:val="28"/>
+        </w:rPr>
+      </w:pPr>
+    </w:p>
+    <w:p>
+      <w:pPr>
+        <w:rPr>
+          <w:sz w:val="28"/>
+          <w:szCs w:val="28"/>
+        </w:rPr>
+      </w:pPr>
+      <w:r>
+        <w:rPr>
+          <w:sz w:val="28"/>
+          <w:szCs w:val="28"/>
+        </w:rPr>
+        <w:t>3.Sabiendo que en cada nodo de búsqueda hay un campo “</w:t>
+      </w:r>
+      <w:proofErr w:type="spellStart"/>
+      <w:r>
+        <w:rPr>
+          <w:sz w:val="28"/>
+          <w:szCs w:val="28"/>
+        </w:rPr>
+        <w:t>parent</w:t>
+      </w:r>
+      <w:proofErr w:type="spellEnd"/>
+      <w:r>
+        <w:rPr>
+          <w:sz w:val="28"/>
+          <w:szCs w:val="28"/>
+        </w:rPr>
+        <w:t>”, que proporciona una referencia al nodo a partir del cual se ha generado el actual ¿es eficiente el uso de memoria?</w:t>
+      </w:r>
+    </w:p>
+    <w:p>
+      <w:pPr>
+        <w:rPr>
+          <w:sz w:val="28"/>
+          <w:szCs w:val="28"/>
+        </w:rPr>
+      </w:pPr>
+    </w:p>
+    <w:p>
+      <w:pPr>
+        <w:rPr>
+          <w:sz w:val="28"/>
+          <w:szCs w:val="28"/>
+        </w:rPr>
+      </w:pPr>
+      <w:r>
+        <w:rPr>
+          <w:sz w:val="28"/>
+          <w:szCs w:val="28"/>
+        </w:rPr>
+        <w:t>Si es eficiente. Aunque podr</w:t>
+      </w:r>
+      <w:r>
+        <w:rPr>
+          <w:sz w:val="28"/>
+          <w:szCs w:val="28"/>
+        </w:rPr>
+        <w:t>í</w:t>
+      </w:r>
+      <w:r>
+        <w:rPr>
+          <w:sz w:val="28"/>
+          <w:szCs w:val="28"/>
+        </w:rPr>
+        <w:t>an existir alg</w:t>
+      </w:r>
+      <w:r>
+        <w:rPr>
+          <w:sz w:val="28"/>
+          <w:szCs w:val="28"/>
+        </w:rPr>
+        <w:t>ú</w:t>
+      </w:r>
+      <w:r>
+        <w:rPr>
+          <w:sz w:val="28"/>
+          <w:szCs w:val="28"/>
+        </w:rPr>
+        <w:t xml:space="preserve">n otro tipo de algoritmo en la que no fuese necesario guardar las referencias en estructuras, siempre </w:t>
+      </w:r>
+      <w:r>
+        <w:rPr>
+          <w:sz w:val="28"/>
+          <w:szCs w:val="28"/>
+        </w:rPr>
+        <w:t>habrá</w:t>
+      </w:r>
+      <w:r>
+        <w:rPr>
+          <w:sz w:val="28"/>
+          <w:szCs w:val="28"/>
+        </w:rPr>
+        <w:t xml:space="preserve"> que de alguna forma poder acceder a ellas. En el caso de nuestro diseño, simplemente se guarda la referencia al nodo </w:t>
+      </w:r>
+      <w:proofErr w:type="spellStart"/>
+      <w:r>
+        <w:rPr>
+          <w:sz w:val="28"/>
+          <w:szCs w:val="28"/>
+        </w:rPr>
+        <w:t>parent</w:t>
+      </w:r>
+      <w:proofErr w:type="spellEnd"/>
+      <w:r>
+        <w:rPr>
+          <w:sz w:val="28"/>
+          <w:szCs w:val="28"/>
+        </w:rPr>
+        <w:t xml:space="preserve"> para poder comprobar en las </w:t>
+      </w:r>
+      <w:r>
+        <w:rPr>
+          <w:sz w:val="28"/>
+          <w:szCs w:val="28"/>
+        </w:rPr>
+        <w:t>búsquedas</w:t>
+      </w:r>
+      <w:r>
+        <w:rPr>
+          <w:sz w:val="28"/>
+          <w:szCs w:val="28"/>
+        </w:rPr>
+        <w:t xml:space="preserve"> los caminos. Esto siempre </w:t>
+      </w:r>
+      <w:r>
+        <w:rPr>
+          <w:sz w:val="28"/>
+          <w:szCs w:val="28"/>
+        </w:rPr>
+        <w:t>será</w:t>
+      </w:r>
+      <w:r>
+        <w:rPr>
+          <w:sz w:val="28"/>
+          <w:szCs w:val="28"/>
+        </w:rPr>
+        <w:t xml:space="preserve"> mas eficiente que hacer copias de nodos, o tener el camino entero en la estructura </w:t>
+      </w:r>
+    </w:p>
+    <w:p>
+      <w:pPr>
+        <w:rPr>
+          <w:sz w:val="28"/>
+          <w:szCs w:val="28"/>
+        </w:rPr>
+      </w:pPr>
+    </w:p>
+    <w:p>
+      <w:pPr>
+        <w:rPr>
+          <w:sz w:val="28"/>
+          <w:szCs w:val="28"/>
+        </w:rPr>
+      </w:pPr>
+      <w:proofErr w:type="gramStart"/>
+      <w:r>
+        <w:rPr>
+          <w:sz w:val="28"/>
+          <w:szCs w:val="28"/>
+        </w:rPr>
+        <w:lastRenderedPageBreak/>
+        <w:t>4.¿</w:t>
+      </w:r>
+      <w:proofErr w:type="gramEnd"/>
+      <w:r>
+        <w:rPr>
+          <w:sz w:val="28"/>
+          <w:szCs w:val="28"/>
+        </w:rPr>
+        <w:t xml:space="preserve">Cuál es la complejidad espacial del algoritmo implementado? </w:t>
+      </w:r>
+    </w:p>
+    <w:p>
+      <w:pPr>
+        <w:rPr>
+          <w:sz w:val="28"/>
+          <w:szCs w:val="28"/>
+        </w:rPr>
+      </w:pPr>
+    </w:p>
+    <w:p>
+      <w:pPr>
+        <w:rPr>
+          <w:sz w:val="28"/>
+          <w:szCs w:val="28"/>
+        </w:rPr>
+      </w:pPr>
+      <w:r>
+        <w:rPr>
+          <w:sz w:val="28"/>
+          <w:szCs w:val="28"/>
+        </w:rPr>
+        <w:t xml:space="preserve">La complejidad espacial para el algoritmo A* seria: </w:t>
+      </w:r>
+    </w:p>
+    <w:p>
+      <w:pPr>
+        <w:rPr>
+          <w:sz w:val="28"/>
+          <w:szCs w:val="28"/>
+        </w:rPr>
+      </w:pPr>
+    </w:p>
+    <w:p>
+      <w:pPr>
+        <w:rPr>
+          <w:sz w:val="28"/>
+          <w:szCs w:val="28"/>
+        </w:rPr>
+      </w:pPr>
+    </w:p>
+    <w:p>
+      <w:pPr>
+        <w:rPr>
+          <w:sz w:val="28"/>
+          <w:szCs w:val="28"/>
+        </w:rPr>
+      </w:pPr>
+      <w:proofErr w:type="gramStart"/>
+      <w:r>
+        <w:rPr>
+          <w:sz w:val="28"/>
+          <w:szCs w:val="28"/>
+        </w:rPr>
+        <w:t>5.¿</w:t>
+      </w:r>
+      <w:proofErr w:type="gramEnd"/>
+      <w:r>
+        <w:rPr>
+          <w:sz w:val="28"/>
+          <w:szCs w:val="28"/>
+        </w:rPr>
+        <w:t>Cuál es la complejidad temporal del algoritmo?</w:t>
+      </w:r>
+    </w:p>
+    <w:p>
+      <w:pPr>
+        <w:rPr>
+          <w:sz w:val="28"/>
+          <w:szCs w:val="28"/>
+        </w:rPr>
+      </w:pPr>
+    </w:p>
+    <w:p>
+      <w:pPr>
+        <w:rPr>
+          <w:noProof/>
+        </w:rPr>
+      </w:pPr>
+      <w:r>
+        <w:rPr>
+          <w:sz w:val="28"/>
+          <w:szCs w:val="28"/>
+        </w:rPr>
+        <w:t>La complejidad temporal para el algoritmo A* coincide con la espacial y seria:</w:t>
+      </w:r>
+      <w:r>
+        <w:rPr>
+          <w:noProof/>
+        </w:rPr>
+        <w:t xml:space="preserve"> </w:t>
+      </w:r>
+      <w:r>
+        <w:rPr>
+          <w:sz w:val="28"/>
+          <w:szCs w:val="28"/>
+        </w:rPr>
+        <w:drawing>
+          <wp:inline distT="0" distB="0" distL="0" distR="0" wp14:anchorId="4C7D3358" wp14:editId="4B3F81EE">
+            <wp:extent cx="5396230" cy="1471930"/>
+            <wp:effectExtent l="0" t="0" r="1270" b="1270"/>
+            <wp:docPr id="20" name="Imagen 20"/>
+            <wp:cNvGraphicFramePr>
+              <a:graphicFrameLocks xmlns:a="http://schemas.openxmlformats.org/drawingml/2006/main" noChangeAspect="1"/>
+            </wp:cNvGraphicFramePr>
+            <a:graphic xmlns:a="http://schemas.openxmlformats.org/drawingml/2006/main">
+              <a:graphicData uri="http://schemas.openxmlformats.org/drawingml/2006/picture">
+                <pic:pic xmlns:pic="http://schemas.openxmlformats.org/drawingml/2006/picture">
+                  <pic:nvPicPr>
+                    <pic:cNvPr id="1" name=""/>
+                    <pic:cNvPicPr/>
+                  </pic:nvPicPr>
+                  <pic:blipFill>
+                    <a:blip r:embed="rId44"/>
+                    <a:stretch>
+                      <a:fillRect/>
+                    </a:stretch>
+                  </pic:blipFill>
+                  <pic:spPr>
+                    <a:xfrm>
+                      <a:off x="0" y="0"/>
+                      <a:ext cx="5396230" cy="1471930"/>
+                    </a:xfrm>
+                    <a:prstGeom prst="rect">
+                      <a:avLst/>
+                    </a:prstGeom>
+                  </pic:spPr>
+                </pic:pic>
+              </a:graphicData>
+            </a:graphic>
+          </wp:inline>
+        </w:drawing>
+      </w:r>
+    </w:p>
+    <w:p>
+      <w:pPr>
+        <w:rPr>
+          <w:noProof/>
+        </w:rPr>
+      </w:pPr>
     </w:p>
     <w:p>
       <w:pPr>
@@ -5188,6 +6007,7 @@
     <w:lsdException w:name="HTML Sample" w:semiHidden="1" w:unhideWhenUsed="1"/>
     <w:lsdException w:name="HTML Typewriter" w:semiHidden="1" w:unhideWhenUsed="1"/>
     <w:lsdException w:name="HTML Variable" w:semiHidden="1" w:unhideWhenUsed="1"/>
+    <w:lsdException w:name="Normal Table" w:semiHidden="1" w:unhideWhenUsed="1"/>
     <w:lsdException w:name="annotation subject" w:semiHidden="1" w:unhideWhenUsed="1"/>
     <w:lsdException w:name="No List" w:semiHidden="1" w:unhideWhenUsed="1"/>
     <w:lsdException w:name="Outline List 1" w:semiHidden="1" w:unhideWhenUsed="1"/>
@@ -5234,8 +6054,10 @@
     <w:lsdException w:name="Table Subtle 2" w:semiHidden="1" w:unhideWhenUsed="1"/>
     <w:lsdException w:name="Table Web 1" w:semiHidden="1" w:unhideWhenUsed="1"/>
     <w:lsdException w:name="Table Web 2" w:semiHidden="1" w:unhideWhenUsed="1"/>
+    <w:lsdException w:name="Table Web 3" w:semiHidden="1" w:unhideWhenUsed="1"/>
     <w:lsdException w:name="Balloon Text" w:semiHidden="1" w:unhideWhenUsed="1"/>
     <w:lsdException w:name="Table Grid" w:uiPriority="39"/>
+    <w:lsdException w:name="Table Theme" w:semiHidden="1" w:unhideWhenUsed="1"/>
     <w:lsdException w:name="Placeholder Text" w:semiHidden="1"/>
     <w:lsdException w:name="No Spacing" w:uiPriority="1" w:qFormat="1"/>
     <w:lsdException w:name="Light Shading" w:uiPriority="60"/>

</xml_diff>